<commit_message>
updated Code Coverage Doc
</commit_message>
<xml_diff>
--- a/Assignment-4/Code Coverage.docx
+++ b/Assignment-4/Code Coverage.docx
@@ -16,6 +16,9 @@
         <w:ind w:left="360"/>
       </w:pPr>
       <w:r>
+        <w:rPr>
+          <w:noProof/>
+        </w:rPr>
         <w:drawing>
           <wp:inline distT="0" distB="0" distL="0" distR="0" wp14:anchorId="685C476C" wp14:editId="5170AB81">
             <wp:extent cx="5943600" cy="1584325"/>
@@ -58,94 +61,322 @@
         <w:rPr>
           <w:b/>
           <w:bCs/>
-        </w:rPr>
-      </w:pPr>
-      <w:r>
-        <w:rPr>
-          <w:b/>
-          <w:bCs/>
-        </w:rPr>
-        <w:t xml:space="preserve">Missing lines: </w:t>
+          <w:sz w:val="28"/>
+          <w:szCs w:val="28"/>
+          <w:u w:val="single"/>
+        </w:rPr>
+      </w:pPr>
+      <w:r>
+        <w:rPr>
+          <w:b/>
+          <w:bCs/>
+          <w:sz w:val="28"/>
+          <w:szCs w:val="28"/>
+          <w:u w:val="single"/>
+        </w:rPr>
+        <w:t>Missing lines</w:t>
+      </w:r>
+      <w:r>
+        <w:rPr>
+          <w:b/>
+          <w:bCs/>
+          <w:sz w:val="28"/>
+          <w:szCs w:val="28"/>
+          <w:u w:val="single"/>
+        </w:rPr>
+        <w:t xml:space="preserve"> and explanations</w:t>
+      </w:r>
+      <w:r>
+        <w:rPr>
+          <w:b/>
+          <w:bCs/>
+          <w:sz w:val="28"/>
+          <w:szCs w:val="28"/>
+          <w:u w:val="single"/>
+        </w:rPr>
+        <w:t xml:space="preserve">: </w:t>
       </w:r>
     </w:p>
     <w:p>
-      <w:r>
+      <w:pPr>
+        <w:rPr>
+          <w:b/>
+          <w:bCs/>
+        </w:rPr>
+      </w:pPr>
+      <w:r>
+        <w:rPr>
+          <w:b/>
+          <w:bCs/>
+        </w:rPr>
         <w:t xml:space="preserve">App.py: </w:t>
       </w:r>
     </w:p>
     <w:p>
-      <w:r>
+      <w:pPr>
+        <w:rPr>
+          <w:b/>
+          <w:bCs/>
+        </w:rPr>
+      </w:pPr>
+      <w:r>
+        <w:rPr>
+          <w:b/>
+          <w:bCs/>
+        </w:rPr>
+        <w:t xml:space="preserve">Line 115: </w:t>
+      </w:r>
+      <w:r>
+        <w:rPr>
+          <w:b/>
+          <w:bCs/>
+        </w:rPr>
         <w:t xml:space="preserve">return </w:t>
       </w:r>
       <w:proofErr w:type="spellStart"/>
       <w:r>
+        <w:rPr>
+          <w:b/>
+          <w:bCs/>
+        </w:rPr>
         <w:t>render_template</w:t>
       </w:r>
       <w:proofErr w:type="spellEnd"/>
       <w:r>
+        <w:rPr>
+          <w:b/>
+          <w:bCs/>
+        </w:rPr>
         <w:t>('register.html') </w:t>
       </w:r>
     </w:p>
     <w:p>
       <w:r>
-        <w:t xml:space="preserve">return </w:t>
-      </w:r>
-      <w:proofErr w:type="spellStart"/>
-      <w:r>
-        <w:t>render_template</w:t>
-      </w:r>
-      <w:proofErr w:type="spellEnd"/>
-      <w:r>
-        <w:t>('login.html') </w:t>
+        <w:tab/>
+      </w:r>
+      <w:r>
+        <w:t>This line displays the registration page if fields are left blank or passwords don’t match. We were able to test this interactively, so skipping it in automated tests is fine.</w:t>
       </w:r>
     </w:p>
     <w:p>
-      <w:r>
-        <w:t>return redirect(</w:t>
+      <w:pPr>
+        <w:rPr>
+          <w:b/>
+          <w:bCs/>
+        </w:rPr>
+      </w:pPr>
+      <w:r>
+        <w:rPr>
+          <w:b/>
+          <w:bCs/>
+        </w:rPr>
+        <w:t xml:space="preserve">Line 134: </w:t>
+      </w:r>
+      <w:r>
+        <w:rPr>
+          <w:b/>
+          <w:bCs/>
+        </w:rPr>
+        <w:t xml:space="preserve">return </w:t>
       </w:r>
       <w:proofErr w:type="spellStart"/>
       <w:r>
-        <w:t>url_for</w:t>
+        <w:rPr>
+          <w:b/>
+          <w:bCs/>
+        </w:rPr>
+        <w:t>render_template</w:t>
       </w:r>
       <w:proofErr w:type="spellEnd"/>
       <w:r>
-        <w:t>('login')) </w:t>
+        <w:rPr>
+          <w:b/>
+          <w:bCs/>
+        </w:rPr>
+        <w:t>('login.html') </w:t>
       </w:r>
     </w:p>
     <w:p>
       <w:r>
+        <w:rPr>
+          <w:b/>
+          <w:bCs/>
+        </w:rPr>
+        <w:tab/>
+      </w:r>
+      <w:r>
+        <w:t>This line appears when login fails due to incorrect credentials. Since we tested this interactively, we’re confident it works as expected even without automated coverage here.</w:t>
+      </w:r>
+    </w:p>
+    <w:p>
+      <w:pPr>
+        <w:rPr>
+          <w:b/>
+          <w:bCs/>
+        </w:rPr>
+      </w:pPr>
+      <w:r>
+        <w:rPr>
+          <w:b/>
+          <w:bCs/>
+        </w:rPr>
+        <w:t xml:space="preserve">Line 139: </w:t>
+      </w:r>
+      <w:r>
+        <w:rPr>
+          <w:b/>
+          <w:bCs/>
+        </w:rPr>
+        <w:t>return redirect(</w:t>
+      </w:r>
+      <w:proofErr w:type="spellStart"/>
+      <w:r>
+        <w:rPr>
+          <w:b/>
+          <w:bCs/>
+        </w:rPr>
+        <w:t>url_for</w:t>
+      </w:r>
+      <w:proofErr w:type="spellEnd"/>
+      <w:r>
+        <w:rPr>
+          <w:b/>
+          <w:bCs/>
+        </w:rPr>
+        <w:t>('login')) </w:t>
+      </w:r>
+    </w:p>
+    <w:p>
+      <w:r>
+        <w:rPr>
+          <w:b/>
+          <w:bCs/>
+        </w:rPr>
+        <w:tab/>
+      </w:r>
+      <w:r>
+        <w:t>This redirect enforces login before accessing certain pages. We tested this by navigating pages interactively, so missing it in automated tests is acceptable.</w:t>
+      </w:r>
+    </w:p>
+    <w:p>
+      <w:pPr>
+        <w:rPr>
+          <w:b/>
+          <w:bCs/>
+        </w:rPr>
+      </w:pPr>
+      <w:r>
+        <w:rPr>
+          <w:b/>
+          <w:bCs/>
+        </w:rPr>
+        <w:t xml:space="preserve">Line 149: </w:t>
+      </w:r>
+      <w:r>
+        <w:rPr>
+          <w:b/>
+          <w:bCs/>
+        </w:rPr>
         <w:t xml:space="preserve">return </w:t>
       </w:r>
       <w:proofErr w:type="spellStart"/>
       <w:proofErr w:type="gramStart"/>
       <w:r>
+        <w:rPr>
+          <w:b/>
+          <w:bCs/>
+        </w:rPr>
         <w:t>jsonify</w:t>
       </w:r>
       <w:proofErr w:type="spellEnd"/>
       <w:r>
+        <w:rPr>
+          <w:b/>
+          <w:bCs/>
+        </w:rPr>
         <w:t>(</w:t>
       </w:r>
       <w:proofErr w:type="gramEnd"/>
       <w:r>
+        <w:rPr>
+          <w:b/>
+          <w:bCs/>
+        </w:rPr>
         <w:t>{"error": "User not logged in"}), 401</w:t>
       </w:r>
     </w:p>
     <w:p>
       <w:r>
+        <w:rPr>
+          <w:b/>
+          <w:bCs/>
+        </w:rPr>
+        <w:tab/>
+      </w:r>
+      <w:r>
+        <w:t>This error response occurs for API routes if the user isn’t logged in. We tested this functionality interactively, ensuring it operates as expected.</w:t>
+      </w:r>
+    </w:p>
+    <w:p>
+      <w:pPr>
+        <w:rPr>
+          <w:b/>
+          <w:bCs/>
+        </w:rPr>
+      </w:pPr>
+      <w:r>
+        <w:rPr>
+          <w:b/>
+          <w:bCs/>
+        </w:rPr>
+        <w:t xml:space="preserve">Line 161: </w:t>
+      </w:r>
+      <w:r>
+        <w:rPr>
+          <w:b/>
+          <w:bCs/>
+        </w:rPr>
         <w:t xml:space="preserve">return </w:t>
       </w:r>
       <w:proofErr w:type="spellStart"/>
       <w:proofErr w:type="gramStart"/>
       <w:r>
+        <w:rPr>
+          <w:b/>
+          <w:bCs/>
+        </w:rPr>
         <w:t>jsonify</w:t>
       </w:r>
       <w:proofErr w:type="spellEnd"/>
       <w:r>
+        <w:rPr>
+          <w:b/>
+          <w:bCs/>
+        </w:rPr>
         <w:t>(</w:t>
       </w:r>
       <w:proofErr w:type="gramEnd"/>
       <w:r>
+        <w:rPr>
+          <w:b/>
+          <w:bCs/>
+        </w:rPr>
         <w:t>{"success": False, "error": "User not logged in"}), 401 </w:t>
+      </w:r>
+    </w:p>
+    <w:p>
+      <w:pPr>
+        <w:ind w:firstLine="720"/>
+      </w:pPr>
+      <w:r>
+        <w:t>Like Line 149, this handles unauthorized API access. Since this was tested interactively, covering it in automated tests isn’t critical.</w:t>
+      </w:r>
+      <w:r>
+        <w:rPr>
+          <w:b/>
+          <w:bCs/>
+        </w:rPr>
+        <w:t xml:space="preserve"> </w:t>
       </w:r>
     </w:p>
     <w:p/>

</xml_diff>